<commit_message>
fixed error in PAQ
</commit_message>
<xml_diff>
--- a/PAQ/PAQ_English.docx
+++ b/PAQ/PAQ_English.docx
@@ -8,13 +8,11 @@
           <w:sz w:val="28"/>
         </w:rPr>
       </w:pPr>
-      <w:bookmarkStart w:id="0" w:name="_GoBack"/>
-      <w:bookmarkEnd w:id="0"/>
     </w:p>
     <w:tbl>
       <w:tblPr>
-        <w:tblW w:w="10260" w:type="dxa"/>
-        <w:tblInd w:w="75" w:type="dxa"/>
+        <w:tblW w:w="10256" w:type="dxa"/>
+        <w:tblInd w:w="79" w:type="dxa"/>
         <w:tblBorders>
           <w:top w:val="single" w:sz="12" w:space="0" w:color="000000"/>
           <w:left w:val="single" w:sz="12" w:space="0" w:color="000000"/>
@@ -29,13 +27,13 @@
         <w:tblLook w:val="0000" w:firstRow="0" w:lastRow="0" w:firstColumn="0" w:lastColumn="0" w:noHBand="0" w:noVBand="0"/>
       </w:tblPr>
       <w:tblGrid>
-        <w:gridCol w:w="4274"/>
+        <w:gridCol w:w="4270"/>
         <w:gridCol w:w="46"/>
         <w:gridCol w:w="540"/>
         <w:gridCol w:w="354"/>
-        <w:gridCol w:w="366"/>
-        <w:gridCol w:w="354"/>
-        <w:gridCol w:w="366"/>
+        <w:gridCol w:w="460"/>
+        <w:gridCol w:w="270"/>
+        <w:gridCol w:w="356"/>
         <w:gridCol w:w="354"/>
         <w:gridCol w:w="366"/>
         <w:gridCol w:w="354"/>
@@ -53,7 +51,7 @@
         </w:trPr>
         <w:tc>
           <w:tcPr>
-            <w:tcW w:w="4274" w:type="dxa"/>
+            <w:tcW w:w="4270" w:type="dxa"/>
             <w:shd w:val="clear" w:color="auto" w:fill="E6E6E6"/>
             <w:vAlign w:val="center"/>
           </w:tcPr>
@@ -74,13 +72,19 @@
               <w:rPr>
                 <w:sz w:val="32"/>
               </w:rPr>
+              <w:t>s</w:t>
+            </w:r>
+            <w:r>
+              <w:rPr>
+                <w:sz w:val="32"/>
+              </w:rPr>
               <w:t xml:space="preserve"> with regard to </w:t>
             </w:r>
             <w:r>
               <w:rPr>
                 <w:sz w:val="32"/>
               </w:rPr>
-              <w:t>young children</w:t>
+              <w:t>babies and toddlers</w:t>
             </w:r>
             <w:r>
               <w:rPr>
@@ -103,16 +107,17 @@
               <w:jc w:val="center"/>
               <w:rPr>
                 <w:rFonts w:ascii="Arial" w:hAnsi="Arial" w:cs="Arial"/>
-                <w:snapToGrid w:val="0"/>
-                <w:color w:val="000000"/>
-                <w:sz w:val="28"/>
-              </w:rPr>
-            </w:pPr>
-          </w:p>
-        </w:tc>
-        <w:tc>
-          <w:tcPr>
-            <w:tcW w:w="720" w:type="dxa"/>
+                <w:b/>
+                <w:snapToGrid w:val="0"/>
+                <w:color w:val="000000"/>
+                <w:sz w:val="21"/>
+              </w:rPr>
+            </w:pPr>
+          </w:p>
+        </w:tc>
+        <w:tc>
+          <w:tcPr>
+            <w:tcW w:w="814" w:type="dxa"/>
             <w:gridSpan w:val="2"/>
             <w:shd w:val="clear" w:color="auto" w:fill="E6E6E6"/>
           </w:tcPr>
@@ -121,6 +126,7 @@
               <w:spacing w:before="120"/>
               <w:rPr>
                 <w:rFonts w:ascii="Arial" w:hAnsi="Arial" w:cs="Arial"/>
+                <w:b/>
                 <w:snapToGrid w:val="0"/>
                 <w:color w:val="000000"/>
                 <w:sz w:val="21"/>
@@ -132,6 +138,7 @@
               <w:spacing w:before="120"/>
               <w:rPr>
                 <w:rFonts w:ascii="Arial" w:hAnsi="Arial" w:cs="Arial"/>
+                <w:b/>
                 <w:snapToGrid w:val="0"/>
                 <w:color w:val="000000"/>
                 <w:sz w:val="21"/>
@@ -140,6 +147,7 @@
             <w:r>
               <w:rPr>
                 <w:rFonts w:ascii="Arial" w:hAnsi="Arial" w:cs="Arial"/>
+                <w:b/>
                 <w:snapToGrid w:val="0"/>
                 <w:color w:val="000000"/>
                 <w:sz w:val="21"/>
@@ -150,7 +158,7 @@
         </w:tc>
         <w:tc>
           <w:tcPr>
-            <w:tcW w:w="720" w:type="dxa"/>
+            <w:tcW w:w="626" w:type="dxa"/>
             <w:gridSpan w:val="2"/>
             <w:shd w:val="clear" w:color="auto" w:fill="E6E6E6"/>
             <w:vAlign w:val="center"/>
@@ -264,6 +272,7 @@
               <w:jc w:val="center"/>
               <w:rPr>
                 <w:rFonts w:ascii="Arial" w:hAnsi="Arial" w:cs="Arial"/>
+                <w:b/>
                 <w:snapToGrid w:val="0"/>
                 <w:color w:val="000000"/>
                 <w:sz w:val="21"/>
@@ -272,6 +281,7 @@
             <w:r>
               <w:rPr>
                 <w:rFonts w:ascii="Arial" w:hAnsi="Arial" w:cs="Arial"/>
+                <w:b/>
                 <w:snapToGrid w:val="0"/>
                 <w:color w:val="000000"/>
                 <w:sz w:val="21"/>
@@ -287,7 +297,7 @@
         </w:trPr>
         <w:tc>
           <w:tcPr>
-            <w:tcW w:w="4320" w:type="dxa"/>
+            <w:tcW w:w="4316" w:type="dxa"/>
             <w:gridSpan w:val="2"/>
             <w:vAlign w:val="center"/>
           </w:tcPr>
@@ -335,7 +345,7 @@
         </w:tc>
         <w:tc>
           <w:tcPr>
-            <w:tcW w:w="720" w:type="dxa"/>
+            <w:tcW w:w="730" w:type="dxa"/>
             <w:gridSpan w:val="2"/>
             <w:vAlign w:val="center"/>
           </w:tcPr>
@@ -363,7 +373,7 @@
         </w:tc>
         <w:tc>
           <w:tcPr>
-            <w:tcW w:w="720" w:type="dxa"/>
+            <w:tcW w:w="710" w:type="dxa"/>
             <w:gridSpan w:val="2"/>
             <w:vAlign w:val="center"/>
           </w:tcPr>
@@ -535,7 +545,7 @@
         </w:trPr>
         <w:tc>
           <w:tcPr>
-            <w:tcW w:w="4320" w:type="dxa"/>
+            <w:tcW w:w="4316" w:type="dxa"/>
             <w:gridSpan w:val="2"/>
             <w:shd w:val="clear" w:color="auto" w:fill="E6E6E6"/>
             <w:vAlign w:val="center"/>
@@ -553,13 +563,23 @@
                 <w:szCs w:val="19"/>
               </w:rPr>
             </w:pPr>
+            <w:bookmarkStart w:id="0" w:name="_GoBack"/>
             <w:r>
               <w:rPr>
                 <w:rFonts w:ascii="Arial" w:hAnsi="Arial" w:cs="Arial"/>
                 <w:color w:val="000000"/>
                 <w:szCs w:val="22"/>
               </w:rPr>
-              <w:t>Babies can’t learn about the world until they learn to speak.   </w:t>
+              <w:t>Babies</w:t>
+            </w:r>
+            <w:bookmarkEnd w:id="0"/>
+            <w:r>
+              <w:rPr>
+                <w:rFonts w:ascii="Arial" w:hAnsi="Arial" w:cs="Arial"/>
+                <w:color w:val="000000"/>
+                <w:szCs w:val="22"/>
+              </w:rPr>
+              <w:t xml:space="preserve"> can’t learn about the world until they learn to speak.   </w:t>
             </w:r>
           </w:p>
         </w:tc>
@@ -585,7 +605,7 @@
         </w:tc>
         <w:tc>
           <w:tcPr>
-            <w:tcW w:w="720" w:type="dxa"/>
+            <w:tcW w:w="730" w:type="dxa"/>
             <w:gridSpan w:val="2"/>
             <w:shd w:val="clear" w:color="auto" w:fill="E6E6E6"/>
             <w:vAlign w:val="center"/>
@@ -615,7 +635,7 @@
         </w:tc>
         <w:tc>
           <w:tcPr>
-            <w:tcW w:w="720" w:type="dxa"/>
+            <w:tcW w:w="710" w:type="dxa"/>
             <w:gridSpan w:val="2"/>
             <w:shd w:val="clear" w:color="auto" w:fill="E6E6E6"/>
             <w:vAlign w:val="center"/>
@@ -799,7 +819,7 @@
         </w:trPr>
         <w:tc>
           <w:tcPr>
-            <w:tcW w:w="4320" w:type="dxa"/>
+            <w:tcW w:w="4316" w:type="dxa"/>
             <w:gridSpan w:val="2"/>
             <w:vAlign w:val="center"/>
           </w:tcPr>
@@ -847,7 +867,7 @@
         </w:tc>
         <w:tc>
           <w:tcPr>
-            <w:tcW w:w="720" w:type="dxa"/>
+            <w:tcW w:w="730" w:type="dxa"/>
             <w:gridSpan w:val="2"/>
             <w:vAlign w:val="center"/>
           </w:tcPr>
@@ -876,7 +896,7 @@
         </w:tc>
         <w:tc>
           <w:tcPr>
-            <w:tcW w:w="720" w:type="dxa"/>
+            <w:tcW w:w="710" w:type="dxa"/>
             <w:gridSpan w:val="2"/>
             <w:vAlign w:val="center"/>
           </w:tcPr>
@@ -1054,7 +1074,7 @@
         </w:trPr>
         <w:tc>
           <w:tcPr>
-            <w:tcW w:w="4320" w:type="dxa"/>
+            <w:tcW w:w="4316" w:type="dxa"/>
             <w:gridSpan w:val="2"/>
             <w:shd w:val="clear" w:color="auto" w:fill="E6E6E6"/>
             <w:vAlign w:val="center"/>
@@ -1104,7 +1124,7 @@
         </w:tc>
         <w:tc>
           <w:tcPr>
-            <w:tcW w:w="720" w:type="dxa"/>
+            <w:tcW w:w="730" w:type="dxa"/>
             <w:gridSpan w:val="2"/>
             <w:shd w:val="clear" w:color="auto" w:fill="E6E6E6"/>
             <w:vAlign w:val="center"/>
@@ -1134,7 +1154,7 @@
         </w:tc>
         <w:tc>
           <w:tcPr>
-            <w:tcW w:w="720" w:type="dxa"/>
+            <w:tcW w:w="710" w:type="dxa"/>
             <w:gridSpan w:val="2"/>
             <w:shd w:val="clear" w:color="auto" w:fill="E6E6E6"/>
             <w:vAlign w:val="center"/>
@@ -1318,7 +1338,7 @@
         </w:trPr>
         <w:tc>
           <w:tcPr>
-            <w:tcW w:w="4320" w:type="dxa"/>
+            <w:tcW w:w="4316" w:type="dxa"/>
             <w:gridSpan w:val="2"/>
             <w:vAlign w:val="center"/>
           </w:tcPr>
@@ -1366,7 +1386,7 @@
         </w:tc>
         <w:tc>
           <w:tcPr>
-            <w:tcW w:w="720" w:type="dxa"/>
+            <w:tcW w:w="730" w:type="dxa"/>
             <w:gridSpan w:val="2"/>
             <w:vAlign w:val="center"/>
           </w:tcPr>
@@ -1395,7 +1415,7 @@
         </w:tc>
         <w:tc>
           <w:tcPr>
-            <w:tcW w:w="720" w:type="dxa"/>
+            <w:tcW w:w="710" w:type="dxa"/>
             <w:gridSpan w:val="2"/>
             <w:vAlign w:val="center"/>
           </w:tcPr>
@@ -1573,7 +1593,7 @@
         </w:trPr>
         <w:tc>
           <w:tcPr>
-            <w:tcW w:w="4320" w:type="dxa"/>
+            <w:tcW w:w="4316" w:type="dxa"/>
             <w:gridSpan w:val="2"/>
             <w:shd w:val="clear" w:color="auto" w:fill="E7E6E6" w:themeFill="background2"/>
             <w:vAlign w:val="center"/>
@@ -1623,7 +1643,7 @@
         </w:tc>
         <w:tc>
           <w:tcPr>
-            <w:tcW w:w="720" w:type="dxa"/>
+            <w:tcW w:w="730" w:type="dxa"/>
             <w:gridSpan w:val="2"/>
             <w:shd w:val="clear" w:color="auto" w:fill="E6E6E6"/>
             <w:vAlign w:val="center"/>
@@ -1653,7 +1673,7 @@
         </w:tc>
         <w:tc>
           <w:tcPr>
-            <w:tcW w:w="720" w:type="dxa"/>
+            <w:tcW w:w="710" w:type="dxa"/>
             <w:gridSpan w:val="2"/>
             <w:shd w:val="clear" w:color="auto" w:fill="E6E6E6"/>
             <w:vAlign w:val="center"/>
@@ -1837,7 +1857,7 @@
         </w:trPr>
         <w:tc>
           <w:tcPr>
-            <w:tcW w:w="4320" w:type="dxa"/>
+            <w:tcW w:w="4316" w:type="dxa"/>
             <w:gridSpan w:val="2"/>
             <w:vAlign w:val="center"/>
           </w:tcPr>
@@ -1885,7 +1905,7 @@
         </w:tc>
         <w:tc>
           <w:tcPr>
-            <w:tcW w:w="720" w:type="dxa"/>
+            <w:tcW w:w="730" w:type="dxa"/>
             <w:gridSpan w:val="2"/>
             <w:vAlign w:val="center"/>
           </w:tcPr>
@@ -1914,7 +1934,7 @@
         </w:tc>
         <w:tc>
           <w:tcPr>
-            <w:tcW w:w="720" w:type="dxa"/>
+            <w:tcW w:w="710" w:type="dxa"/>
             <w:gridSpan w:val="2"/>
             <w:vAlign w:val="center"/>
           </w:tcPr>
@@ -2092,7 +2112,7 @@
         </w:trPr>
         <w:tc>
           <w:tcPr>
-            <w:tcW w:w="4320" w:type="dxa"/>
+            <w:tcW w:w="4316" w:type="dxa"/>
             <w:gridSpan w:val="2"/>
             <w:shd w:val="clear" w:color="auto" w:fill="E6E6E6"/>
             <w:vAlign w:val="center"/>
@@ -2142,7 +2162,7 @@
         </w:tc>
         <w:tc>
           <w:tcPr>
-            <w:tcW w:w="720" w:type="dxa"/>
+            <w:tcW w:w="730" w:type="dxa"/>
             <w:gridSpan w:val="2"/>
             <w:shd w:val="clear" w:color="auto" w:fill="E6E6E6"/>
             <w:vAlign w:val="center"/>
@@ -2172,7 +2192,7 @@
         </w:tc>
         <w:tc>
           <w:tcPr>
-            <w:tcW w:w="720" w:type="dxa"/>
+            <w:tcW w:w="710" w:type="dxa"/>
             <w:gridSpan w:val="2"/>
             <w:shd w:val="clear" w:color="auto" w:fill="E6E6E6"/>
             <w:vAlign w:val="center"/>
@@ -2356,7 +2376,7 @@
         </w:trPr>
         <w:tc>
           <w:tcPr>
-            <w:tcW w:w="4320" w:type="dxa"/>
+            <w:tcW w:w="4316" w:type="dxa"/>
             <w:gridSpan w:val="2"/>
             <w:vAlign w:val="center"/>
           </w:tcPr>
@@ -2404,7 +2424,7 @@
         </w:tc>
         <w:tc>
           <w:tcPr>
-            <w:tcW w:w="720" w:type="dxa"/>
+            <w:tcW w:w="730" w:type="dxa"/>
             <w:gridSpan w:val="2"/>
             <w:vAlign w:val="center"/>
           </w:tcPr>
@@ -2433,7 +2453,7 @@
         </w:tc>
         <w:tc>
           <w:tcPr>
-            <w:tcW w:w="720" w:type="dxa"/>
+            <w:tcW w:w="710" w:type="dxa"/>
             <w:gridSpan w:val="2"/>
             <w:vAlign w:val="center"/>
           </w:tcPr>
@@ -2611,7 +2631,7 @@
         </w:trPr>
         <w:tc>
           <w:tcPr>
-            <w:tcW w:w="4320" w:type="dxa"/>
+            <w:tcW w:w="4316" w:type="dxa"/>
             <w:gridSpan w:val="2"/>
             <w:shd w:val="clear" w:color="auto" w:fill="E6E6E6"/>
             <w:vAlign w:val="center"/>
@@ -2661,7 +2681,7 @@
         </w:tc>
         <w:tc>
           <w:tcPr>
-            <w:tcW w:w="720" w:type="dxa"/>
+            <w:tcW w:w="730" w:type="dxa"/>
             <w:gridSpan w:val="2"/>
             <w:shd w:val="clear" w:color="auto" w:fill="E6E6E6"/>
             <w:vAlign w:val="center"/>
@@ -2691,7 +2711,7 @@
         </w:tc>
         <w:tc>
           <w:tcPr>
-            <w:tcW w:w="720" w:type="dxa"/>
+            <w:tcW w:w="710" w:type="dxa"/>
             <w:gridSpan w:val="2"/>
             <w:shd w:val="clear" w:color="auto" w:fill="E6E6E6"/>
             <w:vAlign w:val="center"/>
@@ -2875,7 +2895,7 @@
         </w:trPr>
         <w:tc>
           <w:tcPr>
-            <w:tcW w:w="4320" w:type="dxa"/>
+            <w:tcW w:w="4316" w:type="dxa"/>
             <w:gridSpan w:val="2"/>
             <w:vAlign w:val="center"/>
           </w:tcPr>
@@ -2923,7 +2943,7 @@
         </w:tc>
         <w:tc>
           <w:tcPr>
-            <w:tcW w:w="720" w:type="dxa"/>
+            <w:tcW w:w="730" w:type="dxa"/>
             <w:gridSpan w:val="2"/>
             <w:vAlign w:val="center"/>
           </w:tcPr>
@@ -2952,7 +2972,7 @@
         </w:tc>
         <w:tc>
           <w:tcPr>
-            <w:tcW w:w="720" w:type="dxa"/>
+            <w:tcW w:w="710" w:type="dxa"/>
             <w:gridSpan w:val="2"/>
             <w:vAlign w:val="center"/>
           </w:tcPr>
@@ -3130,7 +3150,7 @@
         </w:trPr>
         <w:tc>
           <w:tcPr>
-            <w:tcW w:w="4320" w:type="dxa"/>
+            <w:tcW w:w="4316" w:type="dxa"/>
             <w:gridSpan w:val="2"/>
             <w:shd w:val="clear" w:color="auto" w:fill="E6E6E6"/>
             <w:vAlign w:val="center"/>
@@ -3180,7 +3200,7 @@
         </w:tc>
         <w:tc>
           <w:tcPr>
-            <w:tcW w:w="720" w:type="dxa"/>
+            <w:tcW w:w="730" w:type="dxa"/>
             <w:gridSpan w:val="2"/>
             <w:shd w:val="clear" w:color="auto" w:fill="E6E6E6"/>
             <w:vAlign w:val="center"/>
@@ -3210,7 +3230,7 @@
         </w:tc>
         <w:tc>
           <w:tcPr>
-            <w:tcW w:w="720" w:type="dxa"/>
+            <w:tcW w:w="710" w:type="dxa"/>
             <w:gridSpan w:val="2"/>
             <w:shd w:val="clear" w:color="auto" w:fill="E6E6E6"/>
             <w:vAlign w:val="center"/>
@@ -3394,7 +3414,7 @@
         </w:trPr>
         <w:tc>
           <w:tcPr>
-            <w:tcW w:w="4320" w:type="dxa"/>
+            <w:tcW w:w="4316" w:type="dxa"/>
             <w:gridSpan w:val="2"/>
             <w:vAlign w:val="center"/>
           </w:tcPr>
@@ -3443,7 +3463,7 @@
         </w:tc>
         <w:tc>
           <w:tcPr>
-            <w:tcW w:w="720" w:type="dxa"/>
+            <w:tcW w:w="730" w:type="dxa"/>
             <w:gridSpan w:val="2"/>
             <w:vAlign w:val="center"/>
           </w:tcPr>
@@ -3472,7 +3492,7 @@
         </w:tc>
         <w:tc>
           <w:tcPr>
-            <w:tcW w:w="720" w:type="dxa"/>
+            <w:tcW w:w="710" w:type="dxa"/>
             <w:gridSpan w:val="2"/>
             <w:vAlign w:val="center"/>
           </w:tcPr>
@@ -3650,7 +3670,7 @@
         </w:trPr>
         <w:tc>
           <w:tcPr>
-            <w:tcW w:w="4320" w:type="dxa"/>
+            <w:tcW w:w="4316" w:type="dxa"/>
             <w:gridSpan w:val="2"/>
             <w:shd w:val="clear" w:color="auto" w:fill="E6E6E6"/>
             <w:vAlign w:val="center"/>
@@ -3700,7 +3720,7 @@
         </w:tc>
         <w:tc>
           <w:tcPr>
-            <w:tcW w:w="720" w:type="dxa"/>
+            <w:tcW w:w="730" w:type="dxa"/>
             <w:gridSpan w:val="2"/>
             <w:shd w:val="clear" w:color="auto" w:fill="E6E6E6"/>
             <w:vAlign w:val="center"/>
@@ -3730,7 +3750,7 @@
         </w:tc>
         <w:tc>
           <w:tcPr>
-            <w:tcW w:w="720" w:type="dxa"/>
+            <w:tcW w:w="710" w:type="dxa"/>
             <w:gridSpan w:val="2"/>
             <w:shd w:val="clear" w:color="auto" w:fill="E6E6E6"/>
             <w:vAlign w:val="center"/>
@@ -3914,7 +3934,7 @@
         </w:trPr>
         <w:tc>
           <w:tcPr>
-            <w:tcW w:w="4320" w:type="dxa"/>
+            <w:tcW w:w="4316" w:type="dxa"/>
             <w:gridSpan w:val="2"/>
             <w:vAlign w:val="center"/>
           </w:tcPr>
@@ -3962,7 +3982,7 @@
         </w:tc>
         <w:tc>
           <w:tcPr>
-            <w:tcW w:w="720" w:type="dxa"/>
+            <w:tcW w:w="730" w:type="dxa"/>
             <w:gridSpan w:val="2"/>
             <w:vAlign w:val="center"/>
           </w:tcPr>
@@ -3991,7 +4011,7 @@
         </w:tc>
         <w:tc>
           <w:tcPr>
-            <w:tcW w:w="720" w:type="dxa"/>
+            <w:tcW w:w="710" w:type="dxa"/>
             <w:gridSpan w:val="2"/>
             <w:vAlign w:val="center"/>
           </w:tcPr>
@@ -4169,7 +4189,7 @@
         </w:trPr>
         <w:tc>
           <w:tcPr>
-            <w:tcW w:w="4320" w:type="dxa"/>
+            <w:tcW w:w="4316" w:type="dxa"/>
             <w:gridSpan w:val="2"/>
             <w:shd w:val="clear" w:color="auto" w:fill="E6E6E6"/>
             <w:vAlign w:val="center"/>
@@ -4221,7 +4241,7 @@
         </w:tc>
         <w:tc>
           <w:tcPr>
-            <w:tcW w:w="720" w:type="dxa"/>
+            <w:tcW w:w="730" w:type="dxa"/>
             <w:gridSpan w:val="2"/>
             <w:shd w:val="clear" w:color="auto" w:fill="E6E6E6"/>
             <w:vAlign w:val="center"/>
@@ -4253,7 +4273,7 @@
         </w:tc>
         <w:tc>
           <w:tcPr>
-            <w:tcW w:w="720" w:type="dxa"/>
+            <w:tcW w:w="710" w:type="dxa"/>
             <w:gridSpan w:val="2"/>
             <w:shd w:val="clear" w:color="auto" w:fill="E6E6E6"/>
             <w:vAlign w:val="center"/>
@@ -4437,7 +4457,7 @@
         </w:trPr>
         <w:tc>
           <w:tcPr>
-            <w:tcW w:w="4320" w:type="dxa"/>
+            <w:tcW w:w="4316" w:type="dxa"/>
             <w:gridSpan w:val="2"/>
             <w:vAlign w:val="center"/>
           </w:tcPr>
@@ -4485,7 +4505,7 @@
         </w:tc>
         <w:tc>
           <w:tcPr>
-            <w:tcW w:w="720" w:type="dxa"/>
+            <w:tcW w:w="730" w:type="dxa"/>
             <w:gridSpan w:val="2"/>
             <w:vAlign w:val="center"/>
           </w:tcPr>
@@ -4514,7 +4534,7 @@
         </w:tc>
         <w:tc>
           <w:tcPr>
-            <w:tcW w:w="720" w:type="dxa"/>
+            <w:tcW w:w="710" w:type="dxa"/>
             <w:gridSpan w:val="2"/>
             <w:vAlign w:val="center"/>
           </w:tcPr>
@@ -4692,7 +4712,7 @@
         </w:trPr>
         <w:tc>
           <w:tcPr>
-            <w:tcW w:w="4320" w:type="dxa"/>
+            <w:tcW w:w="4316" w:type="dxa"/>
             <w:gridSpan w:val="2"/>
             <w:shd w:val="clear" w:color="auto" w:fill="E6E6E6"/>
             <w:vAlign w:val="center"/>
@@ -4742,7 +4762,7 @@
         </w:tc>
         <w:tc>
           <w:tcPr>
-            <w:tcW w:w="720" w:type="dxa"/>
+            <w:tcW w:w="730" w:type="dxa"/>
             <w:gridSpan w:val="2"/>
             <w:shd w:val="clear" w:color="auto" w:fill="E6E6E6"/>
             <w:vAlign w:val="center"/>
@@ -4772,7 +4792,7 @@
         </w:tc>
         <w:tc>
           <w:tcPr>
-            <w:tcW w:w="720" w:type="dxa"/>
+            <w:tcW w:w="710" w:type="dxa"/>
             <w:gridSpan w:val="2"/>
             <w:shd w:val="clear" w:color="auto" w:fill="E6E6E6"/>
             <w:vAlign w:val="center"/>
@@ -4956,7 +4976,7 @@
         </w:trPr>
         <w:tc>
           <w:tcPr>
-            <w:tcW w:w="4320" w:type="dxa"/>
+            <w:tcW w:w="4316" w:type="dxa"/>
             <w:gridSpan w:val="2"/>
             <w:vAlign w:val="center"/>
           </w:tcPr>
@@ -5004,7 +5024,7 @@
         </w:tc>
         <w:tc>
           <w:tcPr>
-            <w:tcW w:w="720" w:type="dxa"/>
+            <w:tcW w:w="730" w:type="dxa"/>
             <w:gridSpan w:val="2"/>
             <w:vAlign w:val="center"/>
           </w:tcPr>
@@ -5033,7 +5053,7 @@
         </w:tc>
         <w:tc>
           <w:tcPr>
-            <w:tcW w:w="720" w:type="dxa"/>
+            <w:tcW w:w="710" w:type="dxa"/>
             <w:gridSpan w:val="2"/>
             <w:vAlign w:val="center"/>
           </w:tcPr>
@@ -5211,7 +5231,7 @@
         </w:trPr>
         <w:tc>
           <w:tcPr>
-            <w:tcW w:w="4320" w:type="dxa"/>
+            <w:tcW w:w="4316" w:type="dxa"/>
             <w:gridSpan w:val="2"/>
             <w:shd w:val="clear" w:color="auto" w:fill="E6E6E6"/>
             <w:vAlign w:val="center"/>
@@ -5261,7 +5281,7 @@
         </w:tc>
         <w:tc>
           <w:tcPr>
-            <w:tcW w:w="720" w:type="dxa"/>
+            <w:tcW w:w="730" w:type="dxa"/>
             <w:gridSpan w:val="2"/>
             <w:shd w:val="clear" w:color="auto" w:fill="E6E6E6"/>
             <w:vAlign w:val="center"/>
@@ -5291,7 +5311,7 @@
         </w:tc>
         <w:tc>
           <w:tcPr>
-            <w:tcW w:w="720" w:type="dxa"/>
+            <w:tcW w:w="710" w:type="dxa"/>
             <w:gridSpan w:val="2"/>
             <w:shd w:val="clear" w:color="auto" w:fill="E6E6E6"/>
             <w:vAlign w:val="center"/>
@@ -5475,7 +5495,7 @@
         </w:trPr>
         <w:tc>
           <w:tcPr>
-            <w:tcW w:w="4320" w:type="dxa"/>
+            <w:tcW w:w="4316" w:type="dxa"/>
             <w:gridSpan w:val="2"/>
             <w:vAlign w:val="center"/>
           </w:tcPr>
@@ -5523,7 +5543,7 @@
         </w:tc>
         <w:tc>
           <w:tcPr>
-            <w:tcW w:w="720" w:type="dxa"/>
+            <w:tcW w:w="730" w:type="dxa"/>
             <w:gridSpan w:val="2"/>
             <w:vAlign w:val="center"/>
           </w:tcPr>
@@ -5552,7 +5572,7 @@
         </w:tc>
         <w:tc>
           <w:tcPr>
-            <w:tcW w:w="720" w:type="dxa"/>
+            <w:tcW w:w="710" w:type="dxa"/>
             <w:gridSpan w:val="2"/>
             <w:vAlign w:val="center"/>
           </w:tcPr>
@@ -5726,11 +5746,11 @@
       </w:tr>
       <w:tr>
         <w:trPr>
-          <w:trHeight w:val="274"/>
+          <w:trHeight w:val="1386"/>
         </w:trPr>
         <w:tc>
           <w:tcPr>
-            <w:tcW w:w="4320" w:type="dxa"/>
+            <w:tcW w:w="4316" w:type="dxa"/>
             <w:gridSpan w:val="2"/>
             <w:shd w:val="clear" w:color="auto" w:fill="E6E6E6"/>
             <w:vAlign w:val="center"/>
@@ -5780,7 +5800,7 @@
         </w:tc>
         <w:tc>
           <w:tcPr>
-            <w:tcW w:w="720" w:type="dxa"/>
+            <w:tcW w:w="730" w:type="dxa"/>
             <w:gridSpan w:val="2"/>
             <w:shd w:val="clear" w:color="auto" w:fill="E6E6E6"/>
             <w:vAlign w:val="center"/>
@@ -5810,7 +5830,7 @@
         </w:tc>
         <w:tc>
           <w:tcPr>
-            <w:tcW w:w="720" w:type="dxa"/>
+            <w:tcW w:w="710" w:type="dxa"/>
             <w:gridSpan w:val="2"/>
             <w:shd w:val="clear" w:color="auto" w:fill="E6E6E6"/>
             <w:vAlign w:val="center"/>
@@ -5994,7 +6014,7 @@
         </w:trPr>
         <w:tc>
           <w:tcPr>
-            <w:tcW w:w="4320" w:type="dxa"/>
+            <w:tcW w:w="4316" w:type="dxa"/>
             <w:gridSpan w:val="2"/>
             <w:vAlign w:val="center"/>
           </w:tcPr>
@@ -6042,7 +6062,7 @@
         </w:tc>
         <w:tc>
           <w:tcPr>
-            <w:tcW w:w="720" w:type="dxa"/>
+            <w:tcW w:w="730" w:type="dxa"/>
             <w:gridSpan w:val="2"/>
             <w:vAlign w:val="center"/>
           </w:tcPr>
@@ -6071,7 +6091,7 @@
         </w:tc>
         <w:tc>
           <w:tcPr>
-            <w:tcW w:w="720" w:type="dxa"/>
+            <w:tcW w:w="710" w:type="dxa"/>
             <w:gridSpan w:val="2"/>
             <w:vAlign w:val="center"/>
           </w:tcPr>
@@ -6217,6 +6237,267 @@
         <w:tc>
           <w:tcPr>
             <w:tcW w:w="726" w:type="dxa"/>
+            <w:vAlign w:val="center"/>
+          </w:tcPr>
+          <w:p>
+            <w:pPr>
+              <w:spacing w:before="30"/>
+              <w:rPr>
+                <w:rFonts w:ascii="Arial" w:hAnsi="Arial" w:cs="Arial"/>
+                <w:snapToGrid w:val="0"/>
+                <w:color w:val="000000"/>
+                <w:sz w:val="20"/>
+                <w:szCs w:val="19"/>
+              </w:rPr>
+            </w:pPr>
+            <w:r>
+              <w:rPr>
+                <w:rFonts w:ascii="Arial" w:hAnsi="Arial" w:cs="Arial"/>
+                <w:snapToGrid w:val="0"/>
+                <w:color w:val="000000"/>
+                <w:sz w:val="20"/>
+                <w:szCs w:val="19"/>
+              </w:rPr>
+              <w:t>6</w:t>
+            </w:r>
+          </w:p>
+        </w:tc>
+      </w:tr>
+      <w:tr>
+        <w:trPr>
+          <w:trHeight w:val="315"/>
+        </w:trPr>
+        <w:tc>
+          <w:tcPr>
+            <w:tcW w:w="4316" w:type="dxa"/>
+            <w:gridSpan w:val="2"/>
+            <w:shd w:val="clear" w:color="auto" w:fill="E7E6E6" w:themeFill="background2"/>
+            <w:vAlign w:val="center"/>
+          </w:tcPr>
+          <w:p>
+            <w:pPr>
+              <w:pStyle w:val="ListParagraph"/>
+              <w:numPr>
+                <w:ilvl w:val="0"/>
+                <w:numId w:val="6"/>
+              </w:numPr>
+              <w:rPr>
+                <w:rFonts w:ascii="Times New Roman" w:eastAsia="Times New Roman" w:hAnsi="Times New Roman" w:cs="Times New Roman"/>
+              </w:rPr>
+            </w:pPr>
+            <w:r>
+              <w:rPr>
+                <w:rFonts w:ascii="Arial" w:eastAsia="Times New Roman" w:hAnsi="Arial" w:cs="Arial"/>
+                <w:color w:val="000000"/>
+              </w:rPr>
+              <w:t xml:space="preserve">It is okay if children see adults as equals rather than viewing them with respect. </w:t>
+            </w:r>
+          </w:p>
+        </w:tc>
+        <w:tc>
+          <w:tcPr>
+            <w:tcW w:w="894" w:type="dxa"/>
+            <w:gridSpan w:val="2"/>
+            <w:shd w:val="clear" w:color="auto" w:fill="E7E6E6" w:themeFill="background2"/>
+          </w:tcPr>
+          <w:p>
+            <w:pPr>
+              <w:spacing w:before="30"/>
+              <w:jc w:val="center"/>
+              <w:rPr>
+                <w:rFonts w:ascii="Arial" w:hAnsi="Arial" w:cs="Arial"/>
+                <w:snapToGrid w:val="0"/>
+                <w:color w:val="000000"/>
+                <w:sz w:val="20"/>
+                <w:szCs w:val="19"/>
+              </w:rPr>
+            </w:pPr>
+          </w:p>
+        </w:tc>
+        <w:tc>
+          <w:tcPr>
+            <w:tcW w:w="730" w:type="dxa"/>
+            <w:gridSpan w:val="2"/>
+            <w:shd w:val="clear" w:color="auto" w:fill="E7E6E6" w:themeFill="background2"/>
+            <w:vAlign w:val="center"/>
+          </w:tcPr>
+          <w:p>
+            <w:pPr>
+              <w:spacing w:before="30"/>
+              <w:rPr>
+                <w:rFonts w:ascii="Arial" w:hAnsi="Arial" w:cs="Arial"/>
+                <w:snapToGrid w:val="0"/>
+                <w:color w:val="000000"/>
+                <w:sz w:val="20"/>
+                <w:szCs w:val="19"/>
+              </w:rPr>
+            </w:pPr>
+            <w:r>
+              <w:rPr>
+                <w:rFonts w:ascii="Arial" w:hAnsi="Arial" w:cs="Arial"/>
+                <w:snapToGrid w:val="0"/>
+                <w:color w:val="000000"/>
+                <w:sz w:val="20"/>
+                <w:szCs w:val="19"/>
+              </w:rPr>
+              <w:t>0</w:t>
+            </w:r>
+          </w:p>
+        </w:tc>
+        <w:tc>
+          <w:tcPr>
+            <w:tcW w:w="710" w:type="dxa"/>
+            <w:gridSpan w:val="2"/>
+            <w:shd w:val="clear" w:color="auto" w:fill="E7E6E6" w:themeFill="background2"/>
+            <w:vAlign w:val="center"/>
+          </w:tcPr>
+          <w:p>
+            <w:pPr>
+              <w:spacing w:before="30"/>
+              <w:rPr>
+                <w:rFonts w:ascii="Arial" w:hAnsi="Arial" w:cs="Arial"/>
+                <w:snapToGrid w:val="0"/>
+                <w:color w:val="000000"/>
+                <w:sz w:val="20"/>
+                <w:szCs w:val="19"/>
+              </w:rPr>
+            </w:pPr>
+            <w:r>
+              <w:rPr>
+                <w:rFonts w:ascii="Arial" w:hAnsi="Arial" w:cs="Arial"/>
+                <w:snapToGrid w:val="0"/>
+                <w:color w:val="000000"/>
+                <w:sz w:val="20"/>
+                <w:szCs w:val="19"/>
+              </w:rPr>
+              <w:t>1</w:t>
+            </w:r>
+          </w:p>
+        </w:tc>
+        <w:tc>
+          <w:tcPr>
+            <w:tcW w:w="720" w:type="dxa"/>
+            <w:gridSpan w:val="2"/>
+            <w:shd w:val="clear" w:color="auto" w:fill="E7E6E6" w:themeFill="background2"/>
+            <w:vAlign w:val="center"/>
+          </w:tcPr>
+          <w:p>
+            <w:pPr>
+              <w:spacing w:before="30"/>
+              <w:rPr>
+                <w:rFonts w:ascii="Arial" w:hAnsi="Arial" w:cs="Arial"/>
+                <w:snapToGrid w:val="0"/>
+                <w:color w:val="000000"/>
+                <w:sz w:val="20"/>
+                <w:szCs w:val="19"/>
+              </w:rPr>
+            </w:pPr>
+            <w:r>
+              <w:rPr>
+                <w:rFonts w:ascii="Arial" w:hAnsi="Arial" w:cs="Arial"/>
+                <w:snapToGrid w:val="0"/>
+                <w:color w:val="000000"/>
+                <w:sz w:val="20"/>
+                <w:szCs w:val="19"/>
+              </w:rPr>
+              <w:t>2</w:t>
+            </w:r>
+          </w:p>
+        </w:tc>
+        <w:tc>
+          <w:tcPr>
+            <w:tcW w:w="720" w:type="dxa"/>
+            <w:gridSpan w:val="2"/>
+            <w:shd w:val="clear" w:color="auto" w:fill="E7E6E6" w:themeFill="background2"/>
+            <w:vAlign w:val="center"/>
+          </w:tcPr>
+          <w:p>
+            <w:pPr>
+              <w:spacing w:before="30"/>
+              <w:rPr>
+                <w:rFonts w:ascii="Arial" w:hAnsi="Arial" w:cs="Arial"/>
+                <w:snapToGrid w:val="0"/>
+                <w:color w:val="000000"/>
+                <w:sz w:val="20"/>
+                <w:szCs w:val="19"/>
+              </w:rPr>
+            </w:pPr>
+            <w:r>
+              <w:rPr>
+                <w:rFonts w:ascii="Arial" w:hAnsi="Arial" w:cs="Arial"/>
+                <w:snapToGrid w:val="0"/>
+                <w:color w:val="000000"/>
+                <w:sz w:val="20"/>
+                <w:szCs w:val="19"/>
+              </w:rPr>
+              <w:t>3</w:t>
+            </w:r>
+          </w:p>
+        </w:tc>
+        <w:tc>
+          <w:tcPr>
+            <w:tcW w:w="720" w:type="dxa"/>
+            <w:gridSpan w:val="2"/>
+            <w:shd w:val="clear" w:color="auto" w:fill="E7E6E6" w:themeFill="background2"/>
+            <w:vAlign w:val="center"/>
+          </w:tcPr>
+          <w:p>
+            <w:pPr>
+              <w:spacing w:before="30"/>
+              <w:rPr>
+                <w:rFonts w:ascii="Arial" w:hAnsi="Arial" w:cs="Arial"/>
+                <w:snapToGrid w:val="0"/>
+                <w:color w:val="000000"/>
+                <w:sz w:val="20"/>
+                <w:szCs w:val="19"/>
+              </w:rPr>
+            </w:pPr>
+            <w:r>
+              <w:rPr>
+                <w:rFonts w:ascii="Arial" w:hAnsi="Arial" w:cs="Arial"/>
+                <w:snapToGrid w:val="0"/>
+                <w:color w:val="000000"/>
+                <w:sz w:val="20"/>
+                <w:szCs w:val="19"/>
+              </w:rPr>
+              <w:t>4</w:t>
+            </w:r>
+          </w:p>
+        </w:tc>
+        <w:tc>
+          <w:tcPr>
+            <w:tcW w:w="720" w:type="dxa"/>
+            <w:gridSpan w:val="2"/>
+            <w:shd w:val="clear" w:color="auto" w:fill="E7E6E6" w:themeFill="background2"/>
+            <w:vAlign w:val="center"/>
+          </w:tcPr>
+          <w:p>
+            <w:pPr>
+              <w:spacing w:before="30"/>
+              <w:rPr>
+                <w:rFonts w:ascii="Arial" w:hAnsi="Arial" w:cs="Arial"/>
+                <w:snapToGrid w:val="0"/>
+                <w:color w:val="000000"/>
+                <w:sz w:val="20"/>
+                <w:szCs w:val="19"/>
+              </w:rPr>
+            </w:pPr>
+            <w:r>
+              <w:rPr>
+                <w:rFonts w:ascii="Arial" w:hAnsi="Arial" w:cs="Arial"/>
+                <w:snapToGrid w:val="0"/>
+                <w:color w:val="000000"/>
+                <w:sz w:val="20"/>
+                <w:szCs w:val="19"/>
+              </w:rPr>
+              <w:t>5</w:t>
+            </w:r>
+          </w:p>
+        </w:tc>
+        <w:tc>
+          <w:tcPr>
+            <w:tcW w:w="726" w:type="dxa"/>
+            <w:shd w:val="clear" w:color="auto" w:fill="E7E6E6" w:themeFill="background2"/>
             <w:vAlign w:val="center"/>
           </w:tcPr>
           <w:p>
@@ -6344,46 +6625,6 @@
   <w:p>
     <w:pPr>
       <w:pStyle w:val="Header"/>
-      <w:framePr w:wrap="none" w:vAnchor="text" w:hAnchor="margin" w:xAlign="right" w:y="1"/>
-      <w:rPr>
-        <w:rStyle w:val="PageNumber"/>
-      </w:rPr>
-    </w:pPr>
-    <w:r>
-      <w:rPr>
-        <w:rStyle w:val="PageNumber"/>
-      </w:rPr>
-      <w:fldChar w:fldCharType="begin"/>
-    </w:r>
-    <w:r>
-      <w:rPr>
-        <w:rStyle w:val="PageNumber"/>
-      </w:rPr>
-      <w:instrText xml:space="preserve">PAGE  </w:instrText>
-    </w:r>
-    <w:r>
-      <w:rPr>
-        <w:rStyle w:val="PageNumber"/>
-      </w:rPr>
-      <w:fldChar w:fldCharType="separate"/>
-    </w:r>
-    <w:r>
-      <w:rPr>
-        <w:rStyle w:val="PageNumber"/>
-        <w:noProof/>
-      </w:rPr>
-      <w:t>1</w:t>
-    </w:r>
-    <w:r>
-      <w:rPr>
-        <w:rStyle w:val="PageNumber"/>
-      </w:rPr>
-      <w:fldChar w:fldCharType="end"/>
-    </w:r>
-  </w:p>
-  <w:p>
-    <w:pPr>
-      <w:pStyle w:val="Header"/>
       <w:ind w:right="360"/>
     </w:pPr>
   </w:p>
@@ -6395,8 +6636,8 @@
   <w:abstractNum w:abstractNumId="0">
     <w:nsid w:val="069E160B"/>
     <w:multiLevelType w:val="hybridMultilevel"/>
-    <w:tmpl w:val="A7F280C8"/>
-    <w:lvl w:ilvl="0" w:tplc="0409000F">
+    <w:tmpl w:val="F11695A6"/>
+    <w:lvl w:ilvl="0" w:tplc="72582DA8">
       <w:start w:val="1"/>
       <w:numFmt w:val="decimal"/>
       <w:lvlText w:val="%1."/>
@@ -6404,6 +6645,9 @@
       <w:pPr>
         <w:ind w:left="360" w:hanging="360"/>
       </w:pPr>
+      <w:rPr>
+        <w:rFonts w:ascii="Arial" w:hAnsi="Arial" w:cs="Arial" w:hint="default"/>
+      </w:rPr>
     </w:lvl>
     <w:lvl w:ilvl="1" w:tplc="04090019" w:tentative="1">
       <w:start w:val="1"/>

</xml_diff>